<commit_message>
Working code since Cuore presentation early April
</commit_message>
<xml_diff>
--- a/docs/UROP Fall Proposal.docx
+++ b/docs/UROP Fall Proposal.docx
@@ -118,6 +118,7 @@
           <w:u w:val="single"/>
         </w:rPr>
       </w:pPr>
+      <w:bookmarkStart w:id="0" w:name="_GoBack"/>
       <w:r>
         <w:rPr>
           <w:rFonts w:ascii="TimesNewRomanPS" w:hAnsi="TimesNewRomanPS"/>
@@ -143,7 +144,17 @@
           <w:bCs/>
           <w:u w:val="single"/>
         </w:rPr>
-        <w:t xml:space="preserve"> for Magnetic Monopoles with CUORE</w:t>
+        <w:t xml:space="preserve"> for Magnetic Monopoles </w:t>
+      </w:r>
+      <w:bookmarkEnd w:id="0"/>
+      <w:r>
+        <w:rPr>
+          <w:rFonts w:ascii="TimesNewRomanPS" w:hAnsi="TimesNewRomanPS"/>
+          <w:b/>
+          <w:bCs/>
+          <w:u w:val="single"/>
+        </w:rPr>
+        <w:t>with CUORE</w:t>
       </w:r>
     </w:p>
     <w:p>
@@ -279,7 +290,6 @@
         </w:rPr>
         <w:t xml:space="preserve">project will involve continuing the work I have left off from the last two semesters. As it stands I have </w:t>
       </w:r>
-      <w:proofErr w:type="spellStart"/>
       <w:proofErr w:type="gramStart"/>
       <w:r>
         <w:rPr>
@@ -288,7 +298,6 @@
         </w:rPr>
         <w:t>build</w:t>
       </w:r>
-      <w:proofErr w:type="spellEnd"/>
       <w:proofErr w:type="gramEnd"/>
       <w:r>
         <w:rPr>
@@ -354,8 +363,6 @@
         </w:rPr>
         <w:t xml:space="preserve">, with the ultimate aim of publication. </w:t>
       </w:r>
-      <w:bookmarkStart w:id="0" w:name="_GoBack"/>
-      <w:bookmarkEnd w:id="0"/>
     </w:p>
     <w:p>
       <w:pPr>

</xml_diff>